<commit_message>
Updated procedure for joining the lab
</commit_message>
<xml_diff>
--- a/LabResources/Purchasing Bids.docx
+++ b/LabResources/Purchasing Bids.docx
@@ -133,8 +133,6 @@
       <w:r>
         <w:t>Call them today!</w:t>
       </w:r>
-      <w:bookmarkStart w:id="0" w:name="_GoBack"/>
-      <w:bookmarkEnd w:id="0"/>
     </w:p>
     <w:p>
       <w:r>
@@ -1980,7 +1978,737 @@
       </w:r>
     </w:p>
     <w:p/>
+    <w:p>
+      <w:hyperlink r:id="rId19" w:history="1">
+        <w:r>
+          <w:rPr>
+            <w:rStyle w:val="Hyperlink"/>
+          </w:rPr>
+          <w:t>http://www.lowes.com/pd_538510-55738-3DSSWM2013_4294857657__?productId=50109238&amp;Ns=p_product_qty_sales_dollar|1&amp;pl=1&amp;currentURL=%3FNs%3Dp_product_qty_sales_dollar%7C1&amp;facetInfo=#BVRRWidgetID</w:t>
+        </w:r>
+      </w:hyperlink>
+    </w:p>
+    <w:p>
+      <w:pPr>
+        <w:spacing w:line="220" w:lineRule="atLeast"/>
+        <w:outlineLvl w:val="0"/>
+        <w:rPr>
+          <w:rFonts w:ascii="Helvetica" w:eastAsia="Times New Roman" w:hAnsi="Helvetica" w:cs="Times New Roman"/>
+          <w:b/>
+          <w:bCs/>
+          <w:color w:val="282828"/>
+          <w:kern w:val="36"/>
+          <w:sz w:val="27"/>
+          <w:szCs w:val="27"/>
+        </w:rPr>
+      </w:pPr>
+      <w:r>
+        <w:rPr>
+          <w:rFonts w:ascii="Helvetica" w:eastAsia="Times New Roman" w:hAnsi="Helvetica" w:cs="Times New Roman"/>
+          <w:b/>
+          <w:bCs/>
+          <w:noProof/>
+          <w:color w:val="282828"/>
+          <w:kern w:val="36"/>
+          <w:sz w:val="27"/>
+          <w:szCs w:val="27"/>
+        </w:rPr>
+        <w:drawing>
+          <wp:inline distT="0" distB="0" distL="0" distR="0" wp14:anchorId="3245464D" wp14:editId="49AC0CB0">
+            <wp:extent cx="3507740" cy="3507740"/>
+            <wp:effectExtent l="0" t="0" r="0" b="0"/>
+            <wp:docPr id="7" name="Picture 7"/>
+            <wp:cNvGraphicFramePr>
+              <a:graphicFrameLocks xmlns:a="http://schemas.openxmlformats.org/drawingml/2006/main" noChangeAspect="1"/>
+            </wp:cNvGraphicFramePr>
+            <a:graphic xmlns:a="http://schemas.openxmlformats.org/drawingml/2006/main">
+              <a:graphicData uri="http://schemas.openxmlformats.org/drawingml/2006/picture">
+                <pic:pic xmlns:pic="http://schemas.openxmlformats.org/drawingml/2006/picture">
+                  <pic:nvPicPr>
+                    <pic:cNvPr id="0" name="Picture 7"/>
+                    <pic:cNvPicPr>
+                      <a:picLocks noChangeAspect="1" noChangeArrowheads="1"/>
+                    </pic:cNvPicPr>
+                  </pic:nvPicPr>
+                  <pic:blipFill>
+                    <a:blip r:embed="rId20">
+                      <a:extLst>
+                        <a:ext uri="{28A0092B-C50C-407E-A947-70E740481C1C}">
+                          <a14:useLocalDpi xmlns:a14="http://schemas.microsoft.com/office/drawing/2010/main" val="0"/>
+                        </a:ext>
+                      </a:extLst>
+                    </a:blip>
+                    <a:srcRect/>
+                    <a:stretch>
+                      <a:fillRect/>
+                    </a:stretch>
+                  </pic:blipFill>
+                  <pic:spPr bwMode="auto">
+                    <a:xfrm>
+                      <a:off x="0" y="0"/>
+                      <a:ext cx="3507740" cy="3507740"/>
+                    </a:xfrm>
+                    <a:prstGeom prst="rect">
+                      <a:avLst/>
+                    </a:prstGeom>
+                    <a:noFill/>
+                    <a:ln>
+                      <a:noFill/>
+                    </a:ln>
+                  </pic:spPr>
+                </pic:pic>
+              </a:graphicData>
+            </a:graphic>
+          </wp:inline>
+        </w:drawing>
+      </w:r>
+    </w:p>
+    <w:p>
+      <w:pPr>
+        <w:spacing w:line="220" w:lineRule="atLeast"/>
+        <w:outlineLvl w:val="0"/>
+        <w:rPr>
+          <w:rFonts w:ascii="Helvetica" w:eastAsia="Times New Roman" w:hAnsi="Helvetica" w:cs="Times New Roman"/>
+          <w:b/>
+          <w:bCs/>
+          <w:color w:val="282828"/>
+          <w:kern w:val="36"/>
+          <w:sz w:val="27"/>
+          <w:szCs w:val="27"/>
+        </w:rPr>
+      </w:pPr>
+      <w:r>
+        <w:rPr>
+          <w:rFonts w:ascii="Helvetica" w:eastAsia="Times New Roman" w:hAnsi="Helvetica" w:cs="Times New Roman"/>
+          <w:b/>
+          <w:bCs/>
+          <w:color w:val="282828"/>
+          <w:kern w:val="36"/>
+          <w:sz w:val="27"/>
+          <w:szCs w:val="27"/>
+        </w:rPr>
+        <w:t>Kobalt 36-in 3-Drawer Wood Work Bench</w:t>
+      </w:r>
+    </w:p>
+    <w:p>
+      <w:pPr>
+        <w:spacing w:line="220" w:lineRule="atLeast"/>
+        <w:rPr>
+          <w:rFonts w:ascii="Helvetica" w:hAnsi="Helvetica" w:cs="Times New Roman"/>
+          <w:color w:val="282828"/>
+          <w:sz w:val="17"/>
+          <w:szCs w:val="17"/>
+        </w:rPr>
+      </w:pPr>
+      <w:r>
+        <w:rPr>
+          <w:rFonts w:ascii="Helvetica" w:hAnsi="Helvetica" w:cs="Times New Roman"/>
+          <w:color w:val="282828"/>
+          <w:sz w:val="17"/>
+          <w:szCs w:val="17"/>
+        </w:rPr>
+        <w:t>Item #: 538510 |  Model #: 3DSSWM2013</w:t>
+      </w:r>
+    </w:p>
+    <w:p>
+      <w:pPr>
+        <w:rPr>
+          <w:rFonts w:ascii="Helvetica" w:eastAsia="Times New Roman" w:hAnsi="Helvetica" w:cs="Times New Roman"/>
+          <w:color w:val="000000"/>
+          <w:sz w:val="18"/>
+          <w:szCs w:val="18"/>
+        </w:rPr>
+      </w:pPr>
+      <w:r>
+        <w:rPr>
+          <w:rFonts w:ascii="Helvetica" w:eastAsia="Times New Roman" w:hAnsi="Helvetica" w:cs="Times New Roman"/>
+          <w:noProof/>
+          <w:color w:val="000000"/>
+          <w:sz w:val="18"/>
+          <w:szCs w:val="18"/>
+        </w:rPr>
+        <w:drawing>
+          <wp:inline distT="0" distB="0" distL="0" distR="0" wp14:anchorId="582CFC05" wp14:editId="1D8516B9">
+            <wp:extent cx="1147445" cy="224155"/>
+            <wp:effectExtent l="0" t="0" r="0" b="4445"/>
+            <wp:docPr id="3" name="Picture 3" descr=".3 / 5"/>
+            <wp:cNvGraphicFramePr>
+              <a:graphicFrameLocks xmlns:a="http://schemas.openxmlformats.org/drawingml/2006/main" noChangeAspect="1"/>
+            </wp:cNvGraphicFramePr>
+            <a:graphic xmlns:a="http://schemas.openxmlformats.org/drawingml/2006/main">
+              <a:graphicData uri="http://schemas.openxmlformats.org/drawingml/2006/picture">
+                <pic:pic xmlns:pic="http://schemas.openxmlformats.org/drawingml/2006/picture">
+                  <pic:nvPicPr>
+                    <pic:cNvPr id="0" name="Picture 3" descr=".3 / 5"/>
+                    <pic:cNvPicPr>
+                      <a:picLocks noChangeAspect="1" noChangeArrowheads="1"/>
+                    </pic:cNvPicPr>
+                  </pic:nvPicPr>
+                  <pic:blipFill>
+                    <a:blip r:embed="rId21">
+                      <a:extLst>
+                        <a:ext uri="{28A0092B-C50C-407E-A947-70E740481C1C}">
+                          <a14:useLocalDpi xmlns:a14="http://schemas.microsoft.com/office/drawing/2010/main" val="0"/>
+                        </a:ext>
+                      </a:extLst>
+                    </a:blip>
+                    <a:srcRect/>
+                    <a:stretch>
+                      <a:fillRect/>
+                    </a:stretch>
+                  </pic:blipFill>
+                  <pic:spPr bwMode="auto">
+                    <a:xfrm>
+                      <a:off x="0" y="0"/>
+                      <a:ext cx="1147445" cy="224155"/>
+                    </a:xfrm>
+                    <a:prstGeom prst="rect">
+                      <a:avLst/>
+                    </a:prstGeom>
+                    <a:noFill/>
+                    <a:ln>
+                      <a:noFill/>
+                    </a:ln>
+                  </pic:spPr>
+                </pic:pic>
+              </a:graphicData>
+            </a:graphic>
+          </wp:inline>
+        </w:drawing>
+      </w:r>
+    </w:p>
+    <w:p>
+      <w:pPr>
+        <w:rPr>
+          <w:rFonts w:ascii="Helvetica" w:eastAsia="Times New Roman" w:hAnsi="Helvetica" w:cs="Times New Roman"/>
+          <w:color w:val="000000"/>
+          <w:sz w:val="18"/>
+          <w:szCs w:val="18"/>
+        </w:rPr>
+      </w:pPr>
+      <w:r>
+        <w:rPr>
+          <w:rFonts w:ascii="Helvetica" w:eastAsia="Times New Roman" w:hAnsi="Helvetica" w:cs="Times New Roman"/>
+          <w:noProof/>
+          <w:color w:val="000000"/>
+          <w:sz w:val="18"/>
+          <w:szCs w:val="18"/>
+        </w:rPr>
+        <w:drawing>
+          <wp:inline distT="0" distB="0" distL="0" distR="0" wp14:anchorId="50CD2B59" wp14:editId="2DADA508">
+            <wp:extent cx="166370" cy="124460"/>
+            <wp:effectExtent l="0" t="0" r="11430" b="2540"/>
+            <wp:docPr id="4" name="Picture 4" descr="http://lowes.ugc.bazaarvoice.com/static/0534/openRatingsHistogram.gif"/>
+            <wp:cNvGraphicFramePr>
+              <a:graphicFrameLocks xmlns:a="http://schemas.openxmlformats.org/drawingml/2006/main" noChangeAspect="1"/>
+            </wp:cNvGraphicFramePr>
+            <a:graphic xmlns:a="http://schemas.openxmlformats.org/drawingml/2006/main">
+              <a:graphicData uri="http://schemas.openxmlformats.org/drawingml/2006/picture">
+                <pic:pic xmlns:pic="http://schemas.openxmlformats.org/drawingml/2006/picture">
+                  <pic:nvPicPr>
+                    <pic:cNvPr id="0" name="Picture 4" descr="http://lowes.ugc.bazaarvoice.com/static/0534/openRatingsHistogram.gif"/>
+                    <pic:cNvPicPr>
+                      <a:picLocks noChangeAspect="1" noChangeArrowheads="1"/>
+                    </pic:cNvPicPr>
+                  </pic:nvPicPr>
+                  <pic:blipFill>
+                    <a:blip r:embed="rId22">
+                      <a:extLst>
+                        <a:ext uri="{28A0092B-C50C-407E-A947-70E740481C1C}">
+                          <a14:useLocalDpi xmlns:a14="http://schemas.microsoft.com/office/drawing/2010/main" val="0"/>
+                        </a:ext>
+                      </a:extLst>
+                    </a:blip>
+                    <a:srcRect/>
+                    <a:stretch>
+                      <a:fillRect/>
+                    </a:stretch>
+                  </pic:blipFill>
+                  <pic:spPr bwMode="auto">
+                    <a:xfrm>
+                      <a:off x="0" y="0"/>
+                      <a:ext cx="166370" cy="124460"/>
+                    </a:xfrm>
+                    <a:prstGeom prst="rect">
+                      <a:avLst/>
+                    </a:prstGeom>
+                    <a:noFill/>
+                    <a:ln>
+                      <a:noFill/>
+                    </a:ln>
+                  </pic:spPr>
+                </pic:pic>
+              </a:graphicData>
+            </a:graphic>
+          </wp:inline>
+        </w:drawing>
+      </w:r>
+    </w:p>
+    <w:bookmarkStart w:id="0" w:name="BV_TrackingTag_Rating_Summary_1_ReadRevi"/>
+    <w:p>
+      <w:pPr>
+        <w:rPr>
+          <w:rFonts w:ascii="Helvetica" w:eastAsia="Times New Roman" w:hAnsi="Helvetica" w:cs="Times New Roman"/>
+          <w:b/>
+          <w:bCs/>
+          <w:color w:val="000000"/>
+          <w:sz w:val="18"/>
+          <w:szCs w:val="18"/>
+        </w:rPr>
+      </w:pPr>
+      <w:r>
+        <w:rPr>
+          <w:rFonts w:ascii="Helvetica" w:eastAsia="Times New Roman" w:hAnsi="Helvetica" w:cs="Times New Roman"/>
+          <w:b/>
+          <w:bCs/>
+          <w:color w:val="000000"/>
+          <w:sz w:val="18"/>
+          <w:szCs w:val="18"/>
+        </w:rPr>
+        <w:fldChar w:fldCharType="begin"/>
+      </w:r>
+      <w:r>
+        <w:rPr>
+          <w:rFonts w:ascii="Helvetica" w:eastAsia="Times New Roman" w:hAnsi="Helvetica" w:cs="Times New Roman"/>
+          <w:b/>
+          <w:bCs/>
+          <w:color w:val="000000"/>
+          <w:sz w:val="18"/>
+          <w:szCs w:val="18"/>
+        </w:rPr>
+        <w:instrText xml:space="preserve"> HYPERLINK "http://www.lowes.com/pd_538510-55738-3DSSWM2013_4294857657__?productId=50109238&amp;Ns=p_product_qty_sales_dollar|1&amp;pl=1&amp;currentURL=%3FNs%3Dp_product_qty_sales_dollar%7C1&amp;facetInfo=" \l "BVRRWidgetID" \o "Read all reviews" </w:instrText>
+      </w:r>
+      <w:r>
+        <w:rPr>
+          <w:rFonts w:ascii="Helvetica" w:eastAsia="Times New Roman" w:hAnsi="Helvetica" w:cs="Times New Roman"/>
+          <w:b/>
+          <w:bCs/>
+          <w:color w:val="000000"/>
+          <w:sz w:val="18"/>
+          <w:szCs w:val="18"/>
+        </w:rPr>
+      </w:r>
+      <w:r>
+        <w:rPr>
+          <w:rFonts w:ascii="Helvetica" w:eastAsia="Times New Roman" w:hAnsi="Helvetica" w:cs="Times New Roman"/>
+          <w:b/>
+          <w:bCs/>
+          <w:color w:val="000000"/>
+          <w:sz w:val="18"/>
+          <w:szCs w:val="18"/>
+        </w:rPr>
+        <w:fldChar w:fldCharType="separate"/>
+      </w:r>
+      <w:r>
+        <w:rPr>
+          <w:rFonts w:ascii="Helvetica" w:eastAsia="Times New Roman" w:hAnsi="Helvetica" w:cs="Times New Roman"/>
+          <w:b/>
+          <w:bCs/>
+          <w:color w:val="004990"/>
+          <w:sz w:val="18"/>
+          <w:szCs w:val="18"/>
+        </w:rPr>
+        <w:t>16 reviews</w:t>
+      </w:r>
+      <w:r>
+        <w:rPr>
+          <w:rFonts w:ascii="Helvetica" w:eastAsia="Times New Roman" w:hAnsi="Helvetica" w:cs="Times New Roman"/>
+          <w:b/>
+          <w:bCs/>
+          <w:color w:val="000000"/>
+          <w:sz w:val="18"/>
+          <w:szCs w:val="18"/>
+        </w:rPr>
+        <w:fldChar w:fldCharType="end"/>
+      </w:r>
+      <w:bookmarkEnd w:id="0"/>
+    </w:p>
+    <w:p>
+      <w:pPr>
+        <w:rPr>
+          <w:rFonts w:ascii="Helvetica" w:eastAsia="Times New Roman" w:hAnsi="Helvetica" w:cs="Times New Roman"/>
+          <w:b/>
+          <w:bCs/>
+          <w:color w:val="000000"/>
+          <w:sz w:val="18"/>
+          <w:szCs w:val="18"/>
+        </w:rPr>
+      </w:pPr>
+      <w:r>
+        <w:rPr>
+          <w:rFonts w:ascii="Helvetica" w:eastAsia="Times New Roman" w:hAnsi="Helvetica" w:cs="Times New Roman"/>
+          <w:b/>
+          <w:bCs/>
+          <w:color w:val="000000"/>
+          <w:sz w:val="18"/>
+          <w:szCs w:val="18"/>
+        </w:rPr>
+        <w:t>| </w:t>
+      </w:r>
+    </w:p>
+    <w:bookmarkStart w:id="1" w:name="BV_TrackingTag_Rating_Summary_1_WriteRev"/>
+    <w:p>
+      <w:pPr>
+        <w:rPr>
+          <w:rFonts w:ascii="Helvetica" w:eastAsia="Times New Roman" w:hAnsi="Helvetica" w:cs="Times New Roman"/>
+          <w:b/>
+          <w:bCs/>
+          <w:color w:val="000000"/>
+          <w:sz w:val="18"/>
+          <w:szCs w:val="18"/>
+        </w:rPr>
+      </w:pPr>
+      <w:r>
+        <w:rPr>
+          <w:rFonts w:ascii="Helvetica" w:eastAsia="Times New Roman" w:hAnsi="Helvetica" w:cs="Times New Roman"/>
+          <w:b/>
+          <w:bCs/>
+          <w:color w:val="000000"/>
+          <w:sz w:val="18"/>
+          <w:szCs w:val="18"/>
+        </w:rPr>
+        <w:fldChar w:fldCharType="begin"/>
+      </w:r>
+      <w:r>
+        <w:rPr>
+          <w:rFonts w:ascii="Helvetica" w:eastAsia="Times New Roman" w:hAnsi="Helvetica" w:cs="Times New Roman"/>
+          <w:b/>
+          <w:bCs/>
+          <w:color w:val="000000"/>
+          <w:sz w:val="18"/>
+          <w:szCs w:val="18"/>
+        </w:rPr>
+        <w:instrText xml:space="preserve"> HYPERLINK "javascript://" \o "Write a review" </w:instrText>
+      </w:r>
+      <w:r>
+        <w:rPr>
+          <w:rFonts w:ascii="Helvetica" w:eastAsia="Times New Roman" w:hAnsi="Helvetica" w:cs="Times New Roman"/>
+          <w:b/>
+          <w:bCs/>
+          <w:color w:val="000000"/>
+          <w:sz w:val="18"/>
+          <w:szCs w:val="18"/>
+        </w:rPr>
+      </w:r>
+      <w:r>
+        <w:rPr>
+          <w:rFonts w:ascii="Helvetica" w:eastAsia="Times New Roman" w:hAnsi="Helvetica" w:cs="Times New Roman"/>
+          <w:b/>
+          <w:bCs/>
+          <w:color w:val="000000"/>
+          <w:sz w:val="18"/>
+          <w:szCs w:val="18"/>
+        </w:rPr>
+        <w:fldChar w:fldCharType="separate"/>
+      </w:r>
+      <w:r>
+        <w:rPr>
+          <w:rFonts w:ascii="Helvetica" w:eastAsia="Times New Roman" w:hAnsi="Helvetica" w:cs="Times New Roman"/>
+          <w:b/>
+          <w:bCs/>
+          <w:color w:val="004990"/>
+          <w:sz w:val="18"/>
+          <w:szCs w:val="18"/>
+          <w:u w:val="single"/>
+        </w:rPr>
+        <w:t>Write a review</w:t>
+      </w:r>
+      <w:r>
+        <w:rPr>
+          <w:rFonts w:ascii="Helvetica" w:eastAsia="Times New Roman" w:hAnsi="Helvetica" w:cs="Times New Roman"/>
+          <w:b/>
+          <w:bCs/>
+          <w:color w:val="000000"/>
+          <w:sz w:val="18"/>
+          <w:szCs w:val="18"/>
+        </w:rPr>
+        <w:fldChar w:fldCharType="end"/>
+      </w:r>
+      <w:bookmarkEnd w:id="1"/>
+    </w:p>
+    <w:p>
+      <w:pPr>
+        <w:spacing w:line="220" w:lineRule="atLeast"/>
+        <w:rPr>
+          <w:rFonts w:ascii="Helvetica" w:eastAsia="Times New Roman" w:hAnsi="Helvetica" w:cs="Times New Roman"/>
+          <w:color w:val="282828"/>
+          <w:sz w:val="21"/>
+          <w:szCs w:val="21"/>
+        </w:rPr>
+      </w:pPr>
+      <w:r>
+        <w:rPr>
+          <w:rFonts w:ascii="Helvetica" w:eastAsia="Times New Roman" w:hAnsi="Helvetica" w:cs="Times New Roman"/>
+          <w:b/>
+          <w:bCs/>
+          <w:color w:val="282828"/>
+          <w:sz w:val="32"/>
+          <w:szCs w:val="32"/>
+        </w:rPr>
+        <w:t>$229.00</w:t>
+      </w:r>
+      <w:r>
+        <w:rPr>
+          <w:rFonts w:ascii="Helvetica" w:eastAsia="Times New Roman" w:hAnsi="Helvetica" w:cs="Times New Roman"/>
+          <w:color w:val="282828"/>
+          <w:sz w:val="21"/>
+          <w:szCs w:val="21"/>
+        </w:rPr>
+        <w:t>New Lower Price</w:t>
+      </w:r>
+    </w:p>
+    <w:p>
+      <w:pPr>
+        <w:spacing w:line="220" w:lineRule="atLeast"/>
+        <w:rPr>
+          <w:rFonts w:ascii="Helvetica" w:hAnsi="Helvetica" w:cs="Times New Roman"/>
+          <w:color w:val="353535"/>
+          <w:sz w:val="17"/>
+          <w:szCs w:val="17"/>
+        </w:rPr>
+      </w:pPr>
+      <w:r>
+        <w:rPr>
+          <w:rFonts w:ascii="Helvetica" w:hAnsi="Helvetica" w:cs="Times New Roman"/>
+          <w:color w:val="353535"/>
+          <w:sz w:val="17"/>
+          <w:szCs w:val="17"/>
+        </w:rPr>
+        <w:t>Was: $299.00</w:t>
+      </w:r>
+    </w:p>
+    <w:p>
+      <w:pPr>
+        <w:spacing w:line="220" w:lineRule="atLeast"/>
+        <w:rPr>
+          <w:rFonts w:ascii="Helvetica" w:hAnsi="Helvetica" w:cs="Times New Roman"/>
+          <w:color w:val="282828"/>
+          <w:sz w:val="17"/>
+          <w:szCs w:val="17"/>
+        </w:rPr>
+      </w:pPr>
+      <w:r>
+        <w:rPr>
+          <w:rFonts w:ascii="Helvetica" w:hAnsi="Helvetica" w:cs="Times New Roman"/>
+          <w:color w:val="358A00"/>
+          <w:sz w:val="17"/>
+          <w:szCs w:val="17"/>
+        </w:rPr>
+        <w:t>Save 23%</w:t>
+      </w:r>
+    </w:p>
+    <w:p>
+      <w:hyperlink r:id="rId23" w:history="1">
+        <w:r>
+          <w:rPr>
+            <w:rStyle w:val="Hyperlink"/>
+          </w:rPr>
+          <w:t>http://www.lowes.com/pd_484712-55738-3DPCWB2013_4294857657__?productId=50109236&amp;Ns=p_product_qty_sales_dollar|1&amp;pl=1&amp;currentURL=%3FNs%3Dp_product_qty_sales_dollar%7C1&amp;facetInfo</w:t>
+        </w:r>
+      </w:hyperlink>
+      <w:r>
+        <w:t>=</w:t>
+      </w:r>
+    </w:p>
+    <w:p>
+      <w:r>
+        <w:t>199, in black</w:t>
+      </w:r>
+    </w:p>
     <w:p/>
+    <w:p>
+      <w:pPr>
+        <w:shd w:val="clear" w:color="auto" w:fill="FFFFFF"/>
+        <w:rPr>
+          <w:rFonts w:ascii="Arial" w:eastAsia="Times New Roman" w:hAnsi="Arial" w:cs="Arial"/>
+          <w:color w:val="777777"/>
+          <w:sz w:val="18"/>
+          <w:szCs w:val="18"/>
+        </w:rPr>
+      </w:pPr>
+      <w:r>
+        <w:rPr>
+          <w:rFonts w:ascii="Arial" w:eastAsia="Times New Roman" w:hAnsi="Arial" w:cs="Arial"/>
+          <w:noProof/>
+          <w:color w:val="333333"/>
+          <w:sz w:val="18"/>
+          <w:szCs w:val="18"/>
+        </w:rPr>
+        <w:drawing>
+          <wp:inline distT="0" distB="0" distL="0" distR="0" wp14:anchorId="15681FCD" wp14:editId="3332B217">
+            <wp:extent cx="1837055" cy="1837055"/>
+            <wp:effectExtent l="0" t="0" r="0" b="0"/>
+            <wp:docPr id="8" name="Picture 8" descr="6 in. 9-Drawer Mobile Workbench with Solid Wood Top">
+              <a:hlinkClick xmlns:a="http://schemas.openxmlformats.org/drawingml/2006/main" r:id="rId24"/>
+            </wp:docPr>
+            <wp:cNvGraphicFramePr>
+              <a:graphicFrameLocks xmlns:a="http://schemas.openxmlformats.org/drawingml/2006/main" noChangeAspect="1"/>
+            </wp:cNvGraphicFramePr>
+            <a:graphic xmlns:a="http://schemas.openxmlformats.org/drawingml/2006/main">
+              <a:graphicData uri="http://schemas.openxmlformats.org/drawingml/2006/picture">
+                <pic:pic xmlns:pic="http://schemas.openxmlformats.org/drawingml/2006/picture">
+                  <pic:nvPicPr>
+                    <pic:cNvPr id="0" name="Picture 8" descr="6 in. 9-Drawer Mobile Workbench with Solid Wood Top">
+                      <a:hlinkClick r:id="rId24"/>
+                    </pic:cNvPr>
+                    <pic:cNvPicPr>
+                      <a:picLocks noChangeAspect="1" noChangeArrowheads="1"/>
+                    </pic:cNvPicPr>
+                  </pic:nvPicPr>
+                  <pic:blipFill>
+                    <a:blip r:embed="rId25">
+                      <a:extLst>
+                        <a:ext uri="{28A0092B-C50C-407E-A947-70E740481C1C}">
+                          <a14:useLocalDpi xmlns:a14="http://schemas.microsoft.com/office/drawing/2010/main" val="0"/>
+                        </a:ext>
+                      </a:extLst>
+                    </a:blip>
+                    <a:srcRect/>
+                    <a:stretch>
+                      <a:fillRect/>
+                    </a:stretch>
+                  </pic:blipFill>
+                  <pic:spPr bwMode="auto">
+                    <a:xfrm>
+                      <a:off x="0" y="0"/>
+                      <a:ext cx="1837055" cy="1837055"/>
+                    </a:xfrm>
+                    <a:prstGeom prst="rect">
+                      <a:avLst/>
+                    </a:prstGeom>
+                    <a:noFill/>
+                    <a:ln>
+                      <a:noFill/>
+                    </a:ln>
+                  </pic:spPr>
+                </pic:pic>
+              </a:graphicData>
+            </a:graphic>
+          </wp:inline>
+        </w:drawing>
+      </w:r>
+      <w:hyperlink r:id="rId26" w:history="1">
+        <w:r>
+          <w:rPr>
+            <w:rFonts w:ascii="Arial" w:eastAsia="Times New Roman" w:hAnsi="Arial" w:cs="Arial"/>
+            <w:b/>
+            <w:bCs/>
+            <w:caps/>
+            <w:color w:val="333333"/>
+            <w:sz w:val="18"/>
+            <w:szCs w:val="18"/>
+            <w:bdr w:val="single" w:sz="6" w:space="5" w:color="CCCCCC" w:frame="1"/>
+            <w:shd w:val="clear" w:color="auto" w:fill="DDDDDD"/>
+          </w:rPr>
+          <w:t>QUICK VIEW</w:t>
+        </w:r>
+      </w:hyperlink>
+    </w:p>
+    <w:p>
+      <w:pPr>
+        <w:shd w:val="clear" w:color="auto" w:fill="FFFFFF"/>
+        <w:rPr>
+          <w:rFonts w:ascii="Arial" w:eastAsia="Times New Roman" w:hAnsi="Arial" w:cs="Arial"/>
+          <w:color w:val="777777"/>
+          <w:sz w:val="18"/>
+          <w:szCs w:val="18"/>
+        </w:rPr>
+      </w:pPr>
+      <w:r>
+        <w:rPr>
+          <w:rFonts w:ascii="Arial" w:eastAsia="Times New Roman" w:hAnsi="Arial" w:cs="Arial"/>
+          <w:b/>
+          <w:bCs/>
+          <w:color w:val="000000"/>
+          <w:sz w:val="30"/>
+          <w:szCs w:val="30"/>
+        </w:rPr>
+        <w:t>$239.00</w:t>
+      </w:r>
+      <w:r>
+        <w:rPr>
+          <w:rFonts w:ascii="Arial" w:eastAsia="Times New Roman" w:hAnsi="Arial" w:cs="Arial"/>
+          <w:color w:val="777777"/>
+          <w:sz w:val="18"/>
+          <w:szCs w:val="18"/>
+        </w:rPr>
+        <w:t>Was  </w:t>
+      </w:r>
+      <w:r>
+        <w:rPr>
+          <w:rFonts w:ascii="Arial" w:eastAsia="Times New Roman" w:hAnsi="Arial" w:cs="Arial"/>
+          <w:strike/>
+          <w:color w:val="777777"/>
+          <w:sz w:val="18"/>
+          <w:szCs w:val="18"/>
+        </w:rPr>
+        <w:t>$279.00</w:t>
+      </w:r>
+      <w:r>
+        <w:rPr>
+          <w:rFonts w:ascii="Arial" w:eastAsia="Times New Roman" w:hAnsi="Arial" w:cs="Arial"/>
+          <w:color w:val="777777"/>
+          <w:sz w:val="18"/>
+          <w:szCs w:val="18"/>
+        </w:rPr>
+        <w:t> </w:t>
+      </w:r>
+      <w:r>
+        <w:rPr>
+          <w:rFonts w:ascii="Arial" w:eastAsia="Times New Roman" w:hAnsi="Arial" w:cs="Arial"/>
+          <w:color w:val="00AE4D"/>
+          <w:sz w:val="18"/>
+          <w:szCs w:val="18"/>
+        </w:rPr>
+        <w:t>Save 14%</w:t>
+      </w:r>
+    </w:p>
+    <w:p>
+      <w:pPr>
+        <w:shd w:val="clear" w:color="auto" w:fill="FFFFFF"/>
+        <w:rPr>
+          <w:rFonts w:ascii="Arial" w:eastAsia="Times New Roman" w:hAnsi="Arial" w:cs="Arial"/>
+          <w:color w:val="777777"/>
+          <w:sz w:val="18"/>
+          <w:szCs w:val="18"/>
+        </w:rPr>
+      </w:pPr>
+      <w:hyperlink r:id="rId27" w:history="1">
+        <w:r>
+          <w:rPr>
+            <w:rFonts w:ascii="Arial" w:eastAsia="Times New Roman" w:hAnsi="Arial" w:cs="Arial"/>
+            <w:color w:val="333333"/>
+            <w:sz w:val="18"/>
+            <w:szCs w:val="18"/>
+          </w:rPr>
+          <w:t>Husky 46 in. 9-Drawer Mobile Workbench with Solid Wood Top</w:t>
+        </w:r>
+      </w:hyperlink>
+    </w:p>
+    <w:p/>
+    <w:p/>
+    <w:p>
+      <w:r>
+        <w:t>Quote for laser cutter: he recommends a different “boffa Filter’..  Total quote is 17,600, has an air assist that isn’t needed usually (1/2 acrylic should use it)</w:t>
+      </w:r>
+    </w:p>
+    <w:p/>
+    <w:p>
+      <w:r>
+        <w:t>Tube lasts 3-6 years, belts and bearings are consummables (300-500 a year)</w:t>
+      </w:r>
+    </w:p>
+    <w:p/>
+    <w:p>
+      <w:r>
+        <w:t>Filter at 4 hrs per day, replace every 6 months (500 for filter)</w:t>
+      </w:r>
+    </w:p>
+    <w:p/>
+    <w:p>
+      <w:bookmarkStart w:id="2" w:name="_GoBack"/>
+      <w:bookmarkEnd w:id="2"/>
+    </w:p>
     <w:sectPr>
       <w:pgSz w:w="12240" w:h="15840"/>
       <w:pgMar w:top="1440" w:right="1800" w:bottom="1440" w:left="1800" w:header="720" w:footer="720" w:gutter="0"/>
@@ -2864,6 +3592,85 @@
       <w:contextualSpacing/>
     </w:pPr>
   </w:style>
+  <w:style w:type="paragraph" w:customStyle="1" w:styleId="itemmodel">
+    <w:name w:val="itemmodel"/>
+    <w:basedOn w:val="Normal"/>
+    <w:rsid w:val="00E676D6"/>
+    <w:pPr>
+      <w:spacing w:before="100" w:beforeAutospacing="1" w:after="100" w:afterAutospacing="1"/>
+    </w:pPr>
+    <w:rPr>
+      <w:rFonts w:ascii="Times" w:hAnsi="Times"/>
+      <w:sz w:val="20"/>
+      <w:szCs w:val="20"/>
+    </w:rPr>
+  </w:style>
+  <w:style w:type="character" w:customStyle="1" w:styleId="bvrrcount">
+    <w:name w:val="bvrrcount"/>
+    <w:basedOn w:val="DefaultParagraphFont"/>
+    <w:rsid w:val="00E676D6"/>
+  </w:style>
+  <w:style w:type="character" w:customStyle="1" w:styleId="bvrrnumber">
+    <w:name w:val="bvrrnumber"/>
+    <w:basedOn w:val="DefaultParagraphFont"/>
+    <w:rsid w:val="00E676D6"/>
+  </w:style>
+  <w:style w:type="character" w:customStyle="1" w:styleId="bvrrratingsummarylinkseparator">
+    <w:name w:val="bvrrratingsummarylinkseparator"/>
+    <w:basedOn w:val="DefaultParagraphFont"/>
+    <w:rsid w:val="00E676D6"/>
+  </w:style>
+  <w:style w:type="character" w:customStyle="1" w:styleId="price">
+    <w:name w:val="price"/>
+    <w:basedOn w:val="DefaultParagraphFont"/>
+    <w:rsid w:val="00E676D6"/>
+  </w:style>
+  <w:style w:type="character" w:customStyle="1" w:styleId="newlowerprice">
+    <w:name w:val="newlowerprice"/>
+    <w:basedOn w:val="DefaultParagraphFont"/>
+    <w:rsid w:val="00E676D6"/>
+  </w:style>
+  <w:style w:type="paragraph" w:customStyle="1" w:styleId="was-price">
+    <w:name w:val="was-price"/>
+    <w:basedOn w:val="Normal"/>
+    <w:rsid w:val="00E676D6"/>
+    <w:pPr>
+      <w:spacing w:before="100" w:beforeAutospacing="1" w:after="100" w:afterAutospacing="1"/>
+    </w:pPr>
+    <w:rPr>
+      <w:rFonts w:ascii="Times" w:hAnsi="Times"/>
+      <w:sz w:val="20"/>
+      <w:szCs w:val="20"/>
+    </w:rPr>
+  </w:style>
+  <w:style w:type="paragraph" w:customStyle="1" w:styleId="price-savings">
+    <w:name w:val="price-savings"/>
+    <w:basedOn w:val="Normal"/>
+    <w:rsid w:val="00E676D6"/>
+    <w:pPr>
+      <w:spacing w:before="100" w:beforeAutospacing="1" w:after="100" w:afterAutospacing="1"/>
+    </w:pPr>
+    <w:rPr>
+      <w:rFonts w:ascii="Times" w:hAnsi="Times"/>
+      <w:sz w:val="20"/>
+      <w:szCs w:val="20"/>
+    </w:rPr>
+  </w:style>
+  <w:style w:type="character" w:customStyle="1" w:styleId="save-percent">
+    <w:name w:val="save-percent"/>
+    <w:basedOn w:val="DefaultParagraphFont"/>
+    <w:rsid w:val="00E676D6"/>
+  </w:style>
+  <w:style w:type="character" w:customStyle="1" w:styleId="xlarge">
+    <w:name w:val="xlarge"/>
+    <w:basedOn w:val="DefaultParagraphFont"/>
+    <w:rsid w:val="00252F3F"/>
+  </w:style>
+  <w:style w:type="character" w:customStyle="1" w:styleId="normal1">
+    <w:name w:val="normal1"/>
+    <w:basedOn w:val="DefaultParagraphFont"/>
+    <w:rsid w:val="00252F3F"/>
+  </w:style>
 </w:styles>
 </file>
 
@@ -3198,6 +4005,85 @@
       <w:ind w:left="720"/>
       <w:contextualSpacing/>
     </w:pPr>
+  </w:style>
+  <w:style w:type="paragraph" w:customStyle="1" w:styleId="itemmodel">
+    <w:name w:val="itemmodel"/>
+    <w:basedOn w:val="Normal"/>
+    <w:rsid w:val="00E676D6"/>
+    <w:pPr>
+      <w:spacing w:before="100" w:beforeAutospacing="1" w:after="100" w:afterAutospacing="1"/>
+    </w:pPr>
+    <w:rPr>
+      <w:rFonts w:ascii="Times" w:hAnsi="Times"/>
+      <w:sz w:val="20"/>
+      <w:szCs w:val="20"/>
+    </w:rPr>
+  </w:style>
+  <w:style w:type="character" w:customStyle="1" w:styleId="bvrrcount">
+    <w:name w:val="bvrrcount"/>
+    <w:basedOn w:val="DefaultParagraphFont"/>
+    <w:rsid w:val="00E676D6"/>
+  </w:style>
+  <w:style w:type="character" w:customStyle="1" w:styleId="bvrrnumber">
+    <w:name w:val="bvrrnumber"/>
+    <w:basedOn w:val="DefaultParagraphFont"/>
+    <w:rsid w:val="00E676D6"/>
+  </w:style>
+  <w:style w:type="character" w:customStyle="1" w:styleId="bvrrratingsummarylinkseparator">
+    <w:name w:val="bvrrratingsummarylinkseparator"/>
+    <w:basedOn w:val="DefaultParagraphFont"/>
+    <w:rsid w:val="00E676D6"/>
+  </w:style>
+  <w:style w:type="character" w:customStyle="1" w:styleId="price">
+    <w:name w:val="price"/>
+    <w:basedOn w:val="DefaultParagraphFont"/>
+    <w:rsid w:val="00E676D6"/>
+  </w:style>
+  <w:style w:type="character" w:customStyle="1" w:styleId="newlowerprice">
+    <w:name w:val="newlowerprice"/>
+    <w:basedOn w:val="DefaultParagraphFont"/>
+    <w:rsid w:val="00E676D6"/>
+  </w:style>
+  <w:style w:type="paragraph" w:customStyle="1" w:styleId="was-price">
+    <w:name w:val="was-price"/>
+    <w:basedOn w:val="Normal"/>
+    <w:rsid w:val="00E676D6"/>
+    <w:pPr>
+      <w:spacing w:before="100" w:beforeAutospacing="1" w:after="100" w:afterAutospacing="1"/>
+    </w:pPr>
+    <w:rPr>
+      <w:rFonts w:ascii="Times" w:hAnsi="Times"/>
+      <w:sz w:val="20"/>
+      <w:szCs w:val="20"/>
+    </w:rPr>
+  </w:style>
+  <w:style w:type="paragraph" w:customStyle="1" w:styleId="price-savings">
+    <w:name w:val="price-savings"/>
+    <w:basedOn w:val="Normal"/>
+    <w:rsid w:val="00E676D6"/>
+    <w:pPr>
+      <w:spacing w:before="100" w:beforeAutospacing="1" w:after="100" w:afterAutospacing="1"/>
+    </w:pPr>
+    <w:rPr>
+      <w:rFonts w:ascii="Times" w:hAnsi="Times"/>
+      <w:sz w:val="20"/>
+      <w:szCs w:val="20"/>
+    </w:rPr>
+  </w:style>
+  <w:style w:type="character" w:customStyle="1" w:styleId="save-percent">
+    <w:name w:val="save-percent"/>
+    <w:basedOn w:val="DefaultParagraphFont"/>
+    <w:rsid w:val="00E676D6"/>
+  </w:style>
+  <w:style w:type="character" w:customStyle="1" w:styleId="xlarge">
+    <w:name w:val="xlarge"/>
+    <w:basedOn w:val="DefaultParagraphFont"/>
+    <w:rsid w:val="00252F3F"/>
+  </w:style>
+  <w:style w:type="character" w:customStyle="1" w:styleId="normal1">
+    <w:name w:val="normal1"/>
+    <w:basedOn w:val="DefaultParagraphFont"/>
+    <w:rsid w:val="00252F3F"/>
   </w:style>
 </w:styles>
 </file>

</xml_diff>